<commit_message>
fix the docx dowload
</commit_message>
<xml_diff>
--- a/bckend/generated_doc.docx
+++ b/bckend/generated_doc.docx
@@ -3,31 +3,51 @@
 <w:document xmlns:wpc="http://schemas.microsoft.com/office/word/2010/wordprocessingCanvas" xmlns:mo="http://schemas.microsoft.com/office/mac/office/2008/main" xmlns:mc="http://schemas.openxmlformats.org/markup-compatibility/2006" xmlns:mv="urn:schemas-microsoft-com:mac:vml" xmlns:o="urn:schemas-microsoft-com:office:office" xmlns:r="http://schemas.openxmlformats.org/officeDocument/2006/relationships" xmlns:m="http://schemas.openxmlformats.org/officeDocument/2006/math" xmlns:v="urn:schemas-microsoft-com:vml" xmlns:wp14="http://schemas.microsoft.com/office/word/2010/wordprocessingDrawing" xmlns:wp="http://schemas.openxmlformats.org/drawingml/2006/wordprocessingDrawing" xmlns:w10="urn:schemas-microsoft-com:office:word" xmlns:w="http://schemas.openxmlformats.org/wordprocessingml/2006/main" xmlns:w14="http://schemas.microsoft.com/office/word/2010/wordml" xmlns:wpg="http://schemas.microsoft.com/office/word/2010/wordprocessingGroup" xmlns:wpi="http://schemas.microsoft.com/office/word/2010/wordprocessingInk" xmlns:wne="http://schemas.microsoft.com/office/word/2006/wordml" xmlns:wps="http://schemas.microsoft.com/office/word/2010/wordprocessingShape" mc:Ignorable="w14 wp14">
   <w:body>
     <w:p>
-      <w:pPr>
-        <w:pStyle w:val="Heading2"/>
-      </w:pPr>
       <w:r>
-        <w:t>Professional Report on "hello world"</w:t>
+        <w:t>Report on: Hello</w:t>
       </w:r>
     </w:p>
     <w:p>
-      <w:pPr>
-        <w:pStyle w:val="Heading3"/>
-      </w:pPr>
+      <w:r>
+        <w:rPr>
+          <w:b/>
+        </w:rPr>
+        <w:t>Report on: Hello</w:t>
+      </w:r>
+    </w:p>
+    <w:p>
       <w:r>
         <w:t>Introduction</w:t>
       </w:r>
     </w:p>
     <w:p>
       <w:r>
-        <w:t>"Hello world" is a simple and ubiquitous computer program that outputs the message "Hello world!" to a display. It is often used as a first program for beginners learning a new programming language or as a test to verify that a programming environment is correctly configured.</w:t>
+        <w:rPr>
+          <w:b/>
+        </w:rPr>
+        <w:t>Introduction</w:t>
       </w:r>
     </w:p>
     <w:p>
-      <w:pPr>
-        <w:pStyle w:val="Heading3"/>
-      </w:pPr>
       <w:r>
+        <w:t>The word "hello" is a universal greeting used to express a friendly or polite salutation. It is typically employed in a variety of social and professional contexts, serving as a means of initiating or maintaining communication.</w:t>
+      </w:r>
+    </w:p>
+    <w:p>
+      <w:r>
+        <w:t xml:space="preserve">The word "hello" is a universal greeting used to express a friendly or polite salutation. It is typically employed in a variety of social and professional contexts, serving as a means of initiating or </w:t>
+      </w:r>
+    </w:p>
+    <w:p>
+      <w:r>
+        <w:t>Key Details</w:t>
+      </w:r>
+    </w:p>
+    <w:p>
+      <w:r>
+        <w:rPr>
+          <w:b/>
+        </w:rPr>
         <w:t>Key Details</w:t>
       </w:r>
     </w:p>
@@ -36,7 +56,7 @@
         <w:pStyle w:val="ListBullet"/>
       </w:pPr>
       <w:r>
-        <w:t>Origin: The origins of "hello world" can be traced back to the 1970s, when Brian Kernighan and Dennis Ritchie were developing the C programming language. They included "hello world" as an example program in their book, "The C Programming Language."</w:t>
+        <w:t>Origin and Etymology: The word "hello" originated in the mid-19th century, evolving from the earlier phrases "hullo" and "halloo," which were exclamations used to attract attention.</w:t>
       </w:r>
     </w:p>
     <w:p>
@@ -44,7 +64,7 @@
         <w:pStyle w:val="ListBullet"/>
       </w:pPr>
       <w:r>
-        <w:t>Purpose: The primary purpose of "hello world" is to verify that a programming environment is working correctly. It is a simple program that can be easily compiled and executed, making it an ideal test case.</w:t>
+        <w:t>Pronunciation: The word "hello" is typically pronounced with two syllables, with the first syllable receiving primary stress.</w:t>
       </w:r>
     </w:p>
     <w:p>
@@ -52,15 +72,7 @@
         <w:pStyle w:val="ListBullet"/>
       </w:pPr>
       <w:r>
-        <w:t>Variations: Over the years, "hello world" has been adapted to various programming languages and platforms. Some common variations include:</w:t>
-        <w:br/>
-        <w:br/>
-        <w:t>"hello world!" (Python)</w:t>
-        <w:br/>
-        <w:t>"puts 'hello world'" (Ruby)</w:t>
-        <w:br/>
-        <w:t>"System.out.println('hello world')" (Java)</w:t>
-        <w:br/>
+        <w:t>Usage: Hello is commonly used in the following situations:</w:t>
       </w:r>
     </w:p>
     <w:p>
@@ -68,7 +80,7 @@
         <w:pStyle w:val="ListBullet"/>
       </w:pPr>
       <w:r>
-        <w:t>"hello world!" (Python)</w:t>
+        <w:t>As a greeting when meeting or encountering someone</w:t>
       </w:r>
     </w:p>
     <w:p>
@@ -76,7 +88,7 @@
         <w:pStyle w:val="ListBullet"/>
       </w:pPr>
       <w:r>
-        <w:t>"puts 'hello world'" (Ruby)</w:t>
+        <w:t>To answer a phone call or other form of communication</w:t>
       </w:r>
     </w:p>
     <w:p>
@@ -84,7 +96,7 @@
         <w:pStyle w:val="ListBullet"/>
       </w:pPr>
       <w:r>
-        <w:t>"System.out.println('hello world')" (Java)</w:t>
+        <w:t>To express surprise or excitement</w:t>
       </w:r>
     </w:p>
     <w:p>
@@ -92,15 +104,7 @@
         <w:pStyle w:val="ListBullet"/>
       </w:pPr>
       <w:r>
-        <w:t>Educational Value: "Hello world" serves as an educational tool for beginners learning to program. It introduces fundamental concepts such as:</w:t>
-        <w:br/>
-        <w:br/>
-        <w:t>Syntax and semantics of a programming language</w:t>
-        <w:br/>
-        <w:t>Compiling and executing a program</w:t>
-        <w:br/>
-        <w:t>Input/output operations</w:t>
-        <w:br/>
+        <w:t>To indicate the beginning of a message or conversation</w:t>
       </w:r>
     </w:p>
     <w:p>
@@ -108,7 +112,7 @@
         <w:pStyle w:val="ListBullet"/>
       </w:pPr>
       <w:r>
-        <w:t>Syntax and semantics of a programming language</w:t>
+        <w:t>Variations: Hello has numerous variations depending on context and region, including:</w:t>
       </w:r>
     </w:p>
     <w:p>
@@ -116,7 +120,7 @@
         <w:pStyle w:val="ListBullet"/>
       </w:pPr>
       <w:r>
-        <w:t>Compiling and executing a program</w:t>
+        <w:t>Hi</w:t>
       </w:r>
     </w:p>
     <w:p>
@@ -124,12 +128,36 @@
         <w:pStyle w:val="ListBullet"/>
       </w:pPr>
       <w:r>
-        <w:t>Input/output operations</w:t>
+        <w:t>Hey</w:t>
+      </w:r>
+    </w:p>
+    <w:p>
+      <w:pPr>
+        <w:pStyle w:val="ListBullet"/>
+      </w:pPr>
+      <w:r>
+        <w:t>Bonjour (French)</w:t>
+      </w:r>
+    </w:p>
+    <w:p>
+      <w:pPr>
+        <w:pStyle w:val="ListBullet"/>
+      </w:pPr>
+      <w:r>
+        <w:t>Hola (Spanish)</w:t>
+      </w:r>
+    </w:p>
+    <w:p>
+      <w:pPr>
+        <w:pStyle w:val="ListBullet"/>
+      </w:pPr>
+      <w:r>
+        <w:t>Ciao (Italian)</w:t>
       </w:r>
     </w:p>
     <w:p>
       <w:r>
-        <w:t>Origin: The origins of "hello world" can be traced back to the 1970s, when Brian Kernighan and Dennis Ritchie were developing the C programming language. They included "hello world" as an example program in their book, "The C Programming Language."</w:t>
+        <w:t>Origin and Etymology: The word "hello" originated in the mid-19th century, evolving from the earlier phrases "hullo" and "halloo," which were exclamations used to attract attention.</w:t>
       </w:r>
     </w:p>
     <w:p>
@@ -137,12 +165,17 @@
         <w:rPr>
           <w:b/>
         </w:rPr>
-        <w:t>Origin:</w:t>
+        <w:t>Origin and Etymology:</w:t>
       </w:r>
     </w:p>
     <w:p>
       <w:r>
-        <w:t>Purpose: The primary purpose of "hello world" is to verify that a programming environment is working correctly. It is a simple program that can be easily compiled and executed, making it an ideal test case.</w:t>
+        <w:t xml:space="preserve"> The word "hello" originated in the mid-19th century, evolving from the earlier phrases "hullo" and "halloo," which were exclamations used to attract attention.</w:t>
+      </w:r>
+    </w:p>
+    <w:p>
+      <w:r>
+        <w:t>Pronunciation: The word "hello" is typically pronounced with two syllables, with the first syllable receiving primary stress.</w:t>
       </w:r>
     </w:p>
     <w:p>
@@ -150,20 +183,75 @@
         <w:rPr>
           <w:b/>
         </w:rPr>
-        <w:t>Purpose:</w:t>
+        <w:t>Pronunciation:</w:t>
       </w:r>
     </w:p>
     <w:p>
       <w:r>
-        <w:t>Variations: Over the years, "hello world" has been adapted to various programming languages and platforms. Some common variations include:</w:t>
-        <w:br/>
-        <w:br/>
-        <w:t>"hello world!" (Python)</w:t>
-        <w:br/>
-        <w:t>"puts 'hello world'" (Ruby)</w:t>
-        <w:br/>
-        <w:t>"System.out.println('hello world')" (Java)</w:t>
-        <w:br/>
+        <w:t xml:space="preserve"> The word "hello" is typically pronounced with two syllables, with the first syllable receiving primary stress.</w:t>
+      </w:r>
+    </w:p>
+    <w:p>
+      <w:r>
+        <w:t>Usage: Hello is commonly used in the following situations:</w:t>
+      </w:r>
+    </w:p>
+    <w:p>
+      <w:r>
+        <w:rPr>
+          <w:b/>
+        </w:rPr>
+        <w:t>Usage:</w:t>
+      </w:r>
+    </w:p>
+    <w:p>
+      <w:r>
+        <w:t xml:space="preserve"> Hello is commonly used in the following situations:</w:t>
+      </w:r>
+    </w:p>
+    <w:p>
+      <w:r>
+        <w:t>As a greeting when meeting or encountering someone</w:t>
+      </w:r>
+    </w:p>
+    <w:p>
+      <w:r>
+        <w:t>As a greeting when meeting or encountering someone</w:t>
+      </w:r>
+    </w:p>
+    <w:p>
+      <w:r>
+        <w:t>To answer a phone call or other form of communication</w:t>
+      </w:r>
+    </w:p>
+    <w:p>
+      <w:r>
+        <w:t>To answer a phone call or other form of communication</w:t>
+      </w:r>
+    </w:p>
+    <w:p>
+      <w:r>
+        <w:t>To express surprise or excitement</w:t>
+      </w:r>
+    </w:p>
+    <w:p>
+      <w:r>
+        <w:t>To express surprise or excitement</w:t>
+      </w:r>
+    </w:p>
+    <w:p>
+      <w:r>
+        <w:t>To indicate the beginning of a message or conversation</w:t>
+      </w:r>
+    </w:p>
+    <w:p>
+      <w:r>
+        <w:t>To indicate the beginning of a message or conversation</w:t>
+      </w:r>
+    </w:p>
+    <w:p>
+      <w:r>
+        <w:t>Variations: Hello has numerous variations depending on context and region, including:</w:t>
       </w:r>
     </w:p>
     <w:p>
@@ -175,55 +263,53 @@
       </w:r>
     </w:p>
     <w:p>
-      <w:pPr>
-        <w:pStyle w:val="ListBullet"/>
-      </w:pPr>
       <w:r>
-        <w:t>"hello world!" (Python)</w:t>
-      </w:r>
-    </w:p>
-    <w:p>
-      <w:pPr>
-        <w:pStyle w:val="ListBullet"/>
-      </w:pPr>
-      <w:r>
-        <w:t>"puts 'hello world'" (Ruby)</w:t>
-      </w:r>
-    </w:p>
-    <w:p>
-      <w:pPr>
-        <w:pStyle w:val="ListBullet"/>
-      </w:pPr>
-      <w:r>
-        <w:t>"System.out.println('hello world')" (Java)</w:t>
+        <w:t xml:space="preserve"> Hello has numerous variations depending on context and region, including:</w:t>
       </w:r>
     </w:p>
     <w:p>
       <w:r>
-        <w:t>"hello world!" (Python)</w:t>
+        <w:t>Hi</w:t>
       </w:r>
     </w:p>
     <w:p>
       <w:r>
-        <w:t>"puts 'hello world'" (Ruby)</w:t>
+        <w:t>Hi</w:t>
       </w:r>
     </w:p>
     <w:p>
       <w:r>
-        <w:t>"System.out.println('hello world')" (Java)</w:t>
+        <w:t>Hey</w:t>
       </w:r>
     </w:p>
     <w:p>
       <w:r>
-        <w:t>Educational Value: "Hello world" serves as an educational tool for beginners learning to program. It introduces fundamental concepts such as:</w:t>
-        <w:br/>
-        <w:br/>
-        <w:t>Syntax and semantics of a programming language</w:t>
-        <w:br/>
-        <w:t>Compiling and executing a program</w:t>
-        <w:br/>
-        <w:t>Input/output operations</w:t>
-        <w:br/>
+        <w:t>Hey</w:t>
+      </w:r>
+    </w:p>
+    <w:p>
+      <w:r>
+        <w:t>Bonjour (French)</w:t>
+      </w:r>
+    </w:p>
+    <w:p>
+      <w:r>
+        <w:t>Bonjour (French)</w:t>
+      </w:r>
+    </w:p>
+    <w:p>
+      <w:r>
+        <w:t>Hola (Spanish)</w:t>
+      </w:r>
+    </w:p>
+    <w:p>
+      <w:r>
+        <w:t>Hola (Spanish)</w:t>
+      </w:r>
+    </w:p>
+    <w:p>
+      <w:r>
+        <w:t>Ciao (Italian)</w:t>
       </w:r>
     </w:p>
     <w:p>
@@ -231,53 +317,51 @@
         <w:rPr>
           <w:b/>
         </w:rPr>
-        <w:t>Educational Value:</w:t>
-      </w:r>
-    </w:p>
-    <w:p>
-      <w:pPr>
-        <w:pStyle w:val="ListBullet"/>
-      </w:pPr>
-      <w:r>
-        <w:t>Syntax and semantics of a programming language</w:t>
-      </w:r>
-    </w:p>
-    <w:p>
-      <w:pPr>
-        <w:pStyle w:val="ListBullet"/>
-      </w:pPr>
-      <w:r>
-        <w:t>Compiling and executing a program</w:t>
-      </w:r>
-    </w:p>
-    <w:p>
-      <w:pPr>
-        <w:pStyle w:val="ListBullet"/>
-      </w:pPr>
-      <w:r>
-        <w:t>Input/output operations</w:t>
+        <w:t>Ciao (Italian)</w:t>
       </w:r>
     </w:p>
     <w:p>
       <w:r>
-        <w:t>Syntax and semantics of a programming language</w:t>
+        <w:rPr>
+          <w:i/>
+        </w:rPr>
+        <w:t>Ciao (Italian)</w:t>
       </w:r>
     </w:p>
     <w:p>
       <w:r>
-        <w:t>Compiling and executing a program</w:t>
+        <w:rPr>
+          <w:u w:val="single"/>
+        </w:rPr>
+        <w:t>Ciao (Italian)</w:t>
       </w:r>
     </w:p>
     <w:p>
       <w:r>
-        <w:t>Input/output operations</w:t>
+        <w:t>Actionable Insights</w:t>
       </w:r>
     </w:p>
     <w:p>
-      <w:pPr>
-        <w:pStyle w:val="Heading3"/>
-      </w:pPr>
       <w:r>
+        <w:rPr>
+          <w:b/>
+        </w:rPr>
+        <w:t>Actionable Insights</w:t>
+      </w:r>
+    </w:p>
+    <w:p>
+      <w:r>
+        <w:rPr>
+          <w:i/>
+        </w:rPr>
+        <w:t>Actionable Insights</w:t>
+      </w:r>
+    </w:p>
+    <w:p>
+      <w:r>
+        <w:rPr>
+          <w:u w:val="single"/>
+        </w:rPr>
         <w:t>Actionable Insights</w:t>
       </w:r>
     </w:p>
@@ -286,7 +370,7 @@
         <w:pStyle w:val="ListBullet"/>
       </w:pPr>
       <w:r>
-        <w:t>Use "hello world" as a starting point: For beginners, "hello world" can be a valuable starting point for learning a new programming language.</w:t>
+        <w:t>Importance of Use: Using hello appropriately is crucial for establishing and maintaining positive relationships. It conveys respect, friendliness, and a willingness to engage.</w:t>
       </w:r>
     </w:p>
     <w:p>
@@ -294,7 +378,7 @@
         <w:pStyle w:val="ListBullet"/>
       </w:pPr>
       <w:r>
-        <w:t>Test your programming environment: "Hello world" can be used to test whether a programming environment is configured correctly before attempting more complex programs.</w:t>
+        <w:t>Cultural Considerations: Be aware of the cultural norms surrounding the use of hello, as it may vary in different regions. For example, in some cultures, it is considered impolite to say hello to strangers.</w:t>
       </w:r>
     </w:p>
     <w:p>
@@ -302,7 +386,7 @@
         <w:pStyle w:val="ListBullet"/>
       </w:pPr>
       <w:r>
-        <w:t>Promote collaboration: "Hello world" can be a shared starting point for collaboration among programmers, ensuring that everyone is working with the same baseline.</w:t>
+        <w:t>Alternatives: In formal or professional settings, consider using alternative greetings such as "good morning" or "good afternoon."</w:t>
       </w:r>
     </w:p>
     <w:p>
@@ -310,12 +394,20 @@
         <w:pStyle w:val="ListBullet"/>
       </w:pPr>
       <w:r>
-        <w:t>Explore language differences: By comparing "hello world" programs in different languages, programmers can gain insights into the syntax and features of each language.</w:t>
+        <w:t>Professional Use: When using hello in a professional setting, ensure that it is delivered with a clear and appropriate tone. Avoid using it in contexts where it may be perceived as unprofessional or disrespectful.</w:t>
+      </w:r>
+    </w:p>
+    <w:p>
+      <w:pPr>
+        <w:pStyle w:val="ListBullet"/>
+      </w:pPr>
+      <w:r>
+        <w:t>Technology: Hello has been incorporated into various technological applications, such as voice assistants and messaging platforms, making it an increasingly common form of greeting in digital communication.</w:t>
       </w:r>
     </w:p>
     <w:p>
       <w:r>
-        <w:t>Use "hello world" as a starting point: For beginners, "hello world" can be a valuable starting point for learning a new programming language.</w:t>
+        <w:t>Importance of Use: Using hello appropriately is crucial for establishing and maintaining positive relationships. It conveys respect, friendliness, and a willingness to engage.</w:t>
       </w:r>
     </w:p>
     <w:p>
@@ -323,12 +415,28 @@
         <w:rPr>
           <w:b/>
         </w:rPr>
-        <w:t>Use "hello world" as a starting point:</w:t>
+        <w:t>Importance of Use: Using hello appropriately is crucial for establishing and maintaining positive relationships. It conveys respect, friendliness, and a willingness to engage.</w:t>
       </w:r>
     </w:p>
     <w:p>
       <w:r>
-        <w:t>Test your programming environment: "Hello world" can be used to test whether a programming environment is configured correctly before attempting more complex programs.</w:t>
+        <w:rPr>
+          <w:i/>
+        </w:rPr>
+        <w:t>Importance of Use: Using hello appropriately is crucial for establishing and maintaining positive relationships. It conveys respect, friendliness, and a willingness to engage.</w:t>
+      </w:r>
+    </w:p>
+    <w:p>
+      <w:r>
+        <w:rPr>
+          <w:u w:val="single"/>
+        </w:rPr>
+        <w:t>Importance of Use: Using hello appropriately is crucial for establishing and maintaining positive relationships. It conveys respect, friendliness, and a willingness to engage.</w:t>
+      </w:r>
+    </w:p>
+    <w:p>
+      <w:r>
+        <w:t>Cultural Considerations: Be aware of the cultural norms surrounding the use of hello, as it may vary in different regions. For example, in some cultures, it is considered impolite to say hello to strangers.</w:t>
       </w:r>
     </w:p>
     <w:p>
@@ -336,12 +444,28 @@
         <w:rPr>
           <w:b/>
         </w:rPr>
-        <w:t>Test your programming environment:</w:t>
+        <w:t>Cultural Considerations: Be aware of the cultur</w:t>
       </w:r>
     </w:p>
     <w:p>
       <w:r>
-        <w:t>Promote collaboration: "Hello world" can be a shared starting point for collaboration among programmers, ensuring that everyone is working with the same baseline.</w:t>
+        <w:rPr>
+          <w:i/>
+        </w:rPr>
+        <w:t>Cultural Considerations: Be aware of the cultur</w:t>
+      </w:r>
+    </w:p>
+    <w:p>
+      <w:r>
+        <w:rPr>
+          <w:u w:val="single"/>
+        </w:rPr>
+        <w:t>Cultural Considerations: Be aware of the cultur</w:t>
+      </w:r>
+    </w:p>
+    <w:p>
+      <w:r>
+        <w:t>Alternatives: In formal or professional settings, consider using alternative greetings such as "good morning" or "good afternoon."</w:t>
       </w:r>
     </w:p>
     <w:p>
@@ -349,12 +473,12 @@
         <w:rPr>
           <w:b/>
         </w:rPr>
-        <w:t>Promote collaboration:</w:t>
+        <w:t>Alternatives:</w:t>
       </w:r>
     </w:p>
     <w:p>
       <w:r>
-        <w:t>Explore language differences: By comparing "hello world" programs in different languages, programmers can gain insights into the syntax and features of each language.</w:t>
+        <w:t>Professional Use: When using hello in a professional setting, ensure that it is delivered with a clear and appropriate tone. Avoid using it in contexts where it may be perceived as unprofessional or disrespectful.</w:t>
       </w:r>
     </w:p>
     <w:p>
@@ -362,7 +486,25 @@
         <w:rPr>
           <w:b/>
         </w:rPr>
-        <w:t>Explore language differences:</w:t>
+        <w:t>Professional Use:</w:t>
+      </w:r>
+    </w:p>
+    <w:p>
+      <w:r>
+        <w:t>Technology: Hello has been incorporated into various technological applications, such as voice assistants and messaging platforms, making it an increasingly common form of greeting in digital communication.</w:t>
+      </w:r>
+    </w:p>
+    <w:p>
+      <w:r>
+        <w:rPr>
+          <w:b/>
+        </w:rPr>
+        <w:t>Technology:</w:t>
+      </w:r>
+    </w:p>
+    <w:p>
+      <w:r>
+        <w:t>helooooooooooooooooooooooooooooooo</w:t>
       </w:r>
     </w:p>
     <w:sectPr>

</xml_diff>

<commit_message>
fix the docx generate
</commit_message>
<xml_diff>
--- a/bckend/generated_doc.docx
+++ b/bckend/generated_doc.docx
@@ -4,20 +4,7 @@
   <w:body>
     <w:p>
       <w:r>
-        <w:t>Report on: Hello</w:t>
-      </w:r>
-    </w:p>
-    <w:p>
-      <w:r>
-        <w:rPr>
-          <w:b/>
-        </w:rPr>
-        <w:t>Report on: Hello</w:t>
-      </w:r>
-    </w:p>
-    <w:p>
-      <w:r>
-        <w:t>Introduction</w:t>
+        <w:t>Hello: A Comprehensive Overview</w:t>
       </w:r>
     </w:p>
     <w:p>
@@ -30,17 +17,7 @@
     </w:p>
     <w:p>
       <w:r>
-        <w:t>The word "hello" is a universal greeting used to express a friendly or polite salutation. It is typically employed in a variety of social and professional contexts, serving as a means of initiating or maintaining communication.</w:t>
-      </w:r>
-    </w:p>
-    <w:p>
-      <w:r>
-        <w:t xml:space="preserve">The word "hello" is a universal greeting used to express a friendly or polite salutation. It is typically employed in a variety of social and professional contexts, serving as a means of initiating or </w:t>
-      </w:r>
-    </w:p>
-    <w:p>
-      <w:r>
-        <w:t>Key Details</w:t>
+        <w:t>The term "hello" serves as a ubiquitous greeting, employed to initiate conversations and express friendliness. Its simplicity and versatility have made it an integral part of human communication.</w:t>
       </w:r>
     </w:p>
     <w:p>
@@ -56,7 +33,7 @@
         <w:pStyle w:val="ListBullet"/>
       </w:pPr>
       <w:r>
-        <w:t>Origin and Etymology: The word "hello" originated in the mid-19th century, evolving from the earlier phrases "hullo" and "halloo," which were exclamations used to attract attention.</w:t>
+        <w:t>"Hello" is typically used as an informal greeting, often accompanied by a smile or nod.</w:t>
       </w:r>
     </w:p>
     <w:p>
@@ -64,7 +41,7 @@
         <w:pStyle w:val="ListBullet"/>
       </w:pPr>
       <w:r>
-        <w:t>Pronunciation: The word "hello" is typically pronounced with two syllables, with the first syllable receiving primary stress.</w:t>
+        <w:t>It can be used in a variety of contexts, from casual exchanges to formal introductions.</w:t>
       </w:r>
     </w:p>
     <w:p>
@@ -72,7 +49,7 @@
         <w:pStyle w:val="ListBullet"/>
       </w:pPr>
       <w:r>
-        <w:t>Usage: Hello is commonly used in the following situations:</w:t>
+        <w:t>Variations of "hello" include "hi," "hey," and "g'day."</w:t>
       </w:r>
     </w:p>
     <w:p>
@@ -80,7 +57,7 @@
         <w:pStyle w:val="ListBullet"/>
       </w:pPr>
       <w:r>
-        <w:t>As a greeting when meeting or encountering someone</w:t>
+        <w:t>The term has its origins in the Old English word "halō," meaning "well-being."</w:t>
       </w:r>
     </w:p>
     <w:p>
@@ -88,257 +65,7 @@
         <w:pStyle w:val="ListBullet"/>
       </w:pPr>
       <w:r>
-        <w:t>To answer a phone call or other form of communication</w:t>
-      </w:r>
-    </w:p>
-    <w:p>
-      <w:pPr>
-        <w:pStyle w:val="ListBullet"/>
-      </w:pPr>
-      <w:r>
-        <w:t>To express surprise or excitement</w:t>
-      </w:r>
-    </w:p>
-    <w:p>
-      <w:pPr>
-        <w:pStyle w:val="ListBullet"/>
-      </w:pPr>
-      <w:r>
-        <w:t>To indicate the beginning of a message or conversation</w:t>
-      </w:r>
-    </w:p>
-    <w:p>
-      <w:pPr>
-        <w:pStyle w:val="ListBullet"/>
-      </w:pPr>
-      <w:r>
-        <w:t>Variations: Hello has numerous variations depending on context and region, including:</w:t>
-      </w:r>
-    </w:p>
-    <w:p>
-      <w:pPr>
-        <w:pStyle w:val="ListBullet"/>
-      </w:pPr>
-      <w:r>
-        <w:t>Hi</w:t>
-      </w:r>
-    </w:p>
-    <w:p>
-      <w:pPr>
-        <w:pStyle w:val="ListBullet"/>
-      </w:pPr>
-      <w:r>
-        <w:t>Hey</w:t>
-      </w:r>
-    </w:p>
-    <w:p>
-      <w:pPr>
-        <w:pStyle w:val="ListBullet"/>
-      </w:pPr>
-      <w:r>
-        <w:t>Bonjour (French)</w:t>
-      </w:r>
-    </w:p>
-    <w:p>
-      <w:pPr>
-        <w:pStyle w:val="ListBullet"/>
-      </w:pPr>
-      <w:r>
-        <w:t>Hola (Spanish)</w:t>
-      </w:r>
-    </w:p>
-    <w:p>
-      <w:pPr>
-        <w:pStyle w:val="ListBullet"/>
-      </w:pPr>
-      <w:r>
-        <w:t>Ciao (Italian)</w:t>
-      </w:r>
-    </w:p>
-    <w:p>
-      <w:r>
-        <w:t>Origin and Etymology: The word "hello" originated in the mid-19th century, evolving from the earlier phrases "hullo" and "halloo," which were exclamations used to attract attention.</w:t>
-      </w:r>
-    </w:p>
-    <w:p>
-      <w:r>
-        <w:rPr>
-          <w:b/>
-        </w:rPr>
-        <w:t>Origin and Etymology:</w:t>
-      </w:r>
-    </w:p>
-    <w:p>
-      <w:r>
-        <w:t xml:space="preserve"> The word "hello" originated in the mid-19th century, evolving from the earlier phrases "hullo" and "halloo," which were exclamations used to attract attention.</w:t>
-      </w:r>
-    </w:p>
-    <w:p>
-      <w:r>
-        <w:t>Pronunciation: The word "hello" is typically pronounced with two syllables, with the first syllable receiving primary stress.</w:t>
-      </w:r>
-    </w:p>
-    <w:p>
-      <w:r>
-        <w:rPr>
-          <w:b/>
-        </w:rPr>
-        <w:t>Pronunciation:</w:t>
-      </w:r>
-    </w:p>
-    <w:p>
-      <w:r>
-        <w:t xml:space="preserve"> The word "hello" is typically pronounced with two syllables, with the first syllable receiving primary stress.</w:t>
-      </w:r>
-    </w:p>
-    <w:p>
-      <w:r>
-        <w:t>Usage: Hello is commonly used in the following situations:</w:t>
-      </w:r>
-    </w:p>
-    <w:p>
-      <w:r>
-        <w:rPr>
-          <w:b/>
-        </w:rPr>
-        <w:t>Usage:</w:t>
-      </w:r>
-    </w:p>
-    <w:p>
-      <w:r>
-        <w:t xml:space="preserve"> Hello is commonly used in the following situations:</w:t>
-      </w:r>
-    </w:p>
-    <w:p>
-      <w:r>
-        <w:t>As a greeting when meeting or encountering someone</w:t>
-      </w:r>
-    </w:p>
-    <w:p>
-      <w:r>
-        <w:t>As a greeting when meeting or encountering someone</w:t>
-      </w:r>
-    </w:p>
-    <w:p>
-      <w:r>
-        <w:t>To answer a phone call or other form of communication</w:t>
-      </w:r>
-    </w:p>
-    <w:p>
-      <w:r>
-        <w:t>To answer a phone call or other form of communication</w:t>
-      </w:r>
-    </w:p>
-    <w:p>
-      <w:r>
-        <w:t>To express surprise or excitement</w:t>
-      </w:r>
-    </w:p>
-    <w:p>
-      <w:r>
-        <w:t>To express surprise or excitement</w:t>
-      </w:r>
-    </w:p>
-    <w:p>
-      <w:r>
-        <w:t>To indicate the beginning of a message or conversation</w:t>
-      </w:r>
-    </w:p>
-    <w:p>
-      <w:r>
-        <w:t>To indicate the beginning of a message or conversation</w:t>
-      </w:r>
-    </w:p>
-    <w:p>
-      <w:r>
-        <w:t>Variations: Hello has numerous variations depending on context and region, including:</w:t>
-      </w:r>
-    </w:p>
-    <w:p>
-      <w:r>
-        <w:rPr>
-          <w:b/>
-        </w:rPr>
-        <w:t>Variations:</w:t>
-      </w:r>
-    </w:p>
-    <w:p>
-      <w:r>
-        <w:t xml:space="preserve"> Hello has numerous variations depending on context and region, including:</w:t>
-      </w:r>
-    </w:p>
-    <w:p>
-      <w:r>
-        <w:t>Hi</w:t>
-      </w:r>
-    </w:p>
-    <w:p>
-      <w:r>
-        <w:t>Hi</w:t>
-      </w:r>
-    </w:p>
-    <w:p>
-      <w:r>
-        <w:t>Hey</w:t>
-      </w:r>
-    </w:p>
-    <w:p>
-      <w:r>
-        <w:t>Hey</w:t>
-      </w:r>
-    </w:p>
-    <w:p>
-      <w:r>
-        <w:t>Bonjour (French)</w:t>
-      </w:r>
-    </w:p>
-    <w:p>
-      <w:r>
-        <w:t>Bonjour (French)</w:t>
-      </w:r>
-    </w:p>
-    <w:p>
-      <w:r>
-        <w:t>Hola (Spanish)</w:t>
-      </w:r>
-    </w:p>
-    <w:p>
-      <w:r>
-        <w:t>Hola (Spanish)</w:t>
-      </w:r>
-    </w:p>
-    <w:p>
-      <w:r>
-        <w:t>Ciao (Italian)</w:t>
-      </w:r>
-    </w:p>
-    <w:p>
-      <w:r>
-        <w:rPr>
-          <w:b/>
-        </w:rPr>
-        <w:t>Ciao (Italian)</w:t>
-      </w:r>
-    </w:p>
-    <w:p>
-      <w:r>
-        <w:rPr>
-          <w:i/>
-        </w:rPr>
-        <w:t>Ciao (Italian)</w:t>
-      </w:r>
-    </w:p>
-    <w:p>
-      <w:r>
-        <w:rPr>
-          <w:u w:val="single"/>
-        </w:rPr>
-        <w:t>Ciao (Italian)</w:t>
-      </w:r>
-    </w:p>
-    <w:p>
-      <w:r>
-        <w:t>Actionable Insights</w:t>
+        <w:t>"Hello" is widely recognized and understood across cultures, making it a universal symbol of communication.</w:t>
       </w:r>
     </w:p>
     <w:p>
@@ -350,19 +77,11 @@
       </w:r>
     </w:p>
     <w:p>
+      <w:pPr>
+        <w:pStyle w:val="ListBullet"/>
+      </w:pPr>
       <w:r>
-        <w:rPr>
-          <w:i/>
-        </w:rPr>
-        <w:t>Actionable Insights</w:t>
-      </w:r>
-    </w:p>
-    <w:p>
-      <w:r>
-        <w:rPr>
-          <w:u w:val="single"/>
-        </w:rPr>
-        <w:t>Actionable Insights</w:t>
+        <w:t>Utilizing "hello" can foster a positive and welcoming atmosphere.</w:t>
       </w:r>
     </w:p>
     <w:p>
@@ -370,7 +89,7 @@
         <w:pStyle w:val="ListBullet"/>
       </w:pPr>
       <w:r>
-        <w:t>Importance of Use: Using hello appropriately is crucial for establishing and maintaining positive relationships. It conveys respect, friendliness, and a willingness to engage.</w:t>
+        <w:t>It is crucial to match the tone and formality of "hello" to the context and relationship.</w:t>
       </w:r>
     </w:p>
     <w:p>
@@ -378,7 +97,7 @@
         <w:pStyle w:val="ListBullet"/>
       </w:pPr>
       <w:r>
-        <w:t>Cultural Considerations: Be aware of the cultural norms surrounding the use of hello, as it may vary in different regions. For example, in some cultures, it is considered impolite to say hello to strangers.</w:t>
+        <w:t>Incorporating "hello" into conversations demonstrates a desire for connection and respect.</w:t>
       </w:r>
     </w:p>
     <w:p>
@@ -386,125 +105,7 @@
         <w:pStyle w:val="ListBullet"/>
       </w:pPr>
       <w:r>
-        <w:t>Alternatives: In formal or professional settings, consider using alternative greetings such as "good morning" or "good afternoon."</w:t>
-      </w:r>
-    </w:p>
-    <w:p>
-      <w:pPr>
-        <w:pStyle w:val="ListBullet"/>
-      </w:pPr>
-      <w:r>
-        <w:t>Professional Use: When using hello in a professional setting, ensure that it is delivered with a clear and appropriate tone. Avoid using it in contexts where it may be perceived as unprofessional or disrespectful.</w:t>
-      </w:r>
-    </w:p>
-    <w:p>
-      <w:pPr>
-        <w:pStyle w:val="ListBullet"/>
-      </w:pPr>
-      <w:r>
-        <w:t>Technology: Hello has been incorporated into various technological applications, such as voice assistants and messaging platforms, making it an increasingly common form of greeting in digital communication.</w:t>
-      </w:r>
-    </w:p>
-    <w:p>
-      <w:r>
-        <w:t>Importance of Use: Using hello appropriately is crucial for establishing and maintaining positive relationships. It conveys respect, friendliness, and a willingness to engage.</w:t>
-      </w:r>
-    </w:p>
-    <w:p>
-      <w:r>
-        <w:rPr>
-          <w:b/>
-        </w:rPr>
-        <w:t>Importance of Use: Using hello appropriately is crucial for establishing and maintaining positive relationships. It conveys respect, friendliness, and a willingness to engage.</w:t>
-      </w:r>
-    </w:p>
-    <w:p>
-      <w:r>
-        <w:rPr>
-          <w:i/>
-        </w:rPr>
-        <w:t>Importance of Use: Using hello appropriately is crucial for establishing and maintaining positive relationships. It conveys respect, friendliness, and a willingness to engage.</w:t>
-      </w:r>
-    </w:p>
-    <w:p>
-      <w:r>
-        <w:rPr>
-          <w:u w:val="single"/>
-        </w:rPr>
-        <w:t>Importance of Use: Using hello appropriately is crucial for establishing and maintaining positive relationships. It conveys respect, friendliness, and a willingness to engage.</w:t>
-      </w:r>
-    </w:p>
-    <w:p>
-      <w:r>
-        <w:t>Cultural Considerations: Be aware of the cultural norms surrounding the use of hello, as it may vary in different regions. For example, in some cultures, it is considered impolite to say hello to strangers.</w:t>
-      </w:r>
-    </w:p>
-    <w:p>
-      <w:r>
-        <w:rPr>
-          <w:b/>
-        </w:rPr>
-        <w:t>Cultural Considerations: Be aware of the cultur</w:t>
-      </w:r>
-    </w:p>
-    <w:p>
-      <w:r>
-        <w:rPr>
-          <w:i/>
-        </w:rPr>
-        <w:t>Cultural Considerations: Be aware of the cultur</w:t>
-      </w:r>
-    </w:p>
-    <w:p>
-      <w:r>
-        <w:rPr>
-          <w:u w:val="single"/>
-        </w:rPr>
-        <w:t>Cultural Considerations: Be aware of the cultur</w:t>
-      </w:r>
-    </w:p>
-    <w:p>
-      <w:r>
-        <w:t>Alternatives: In formal or professional settings, consider using alternative greetings such as "good morning" or "good afternoon."</w:t>
-      </w:r>
-    </w:p>
-    <w:p>
-      <w:r>
-        <w:rPr>
-          <w:b/>
-        </w:rPr>
-        <w:t>Alternatives:</w:t>
-      </w:r>
-    </w:p>
-    <w:p>
-      <w:r>
-        <w:t>Professional Use: When using hello in a professional setting, ensure that it is delivered with a clear and appropriate tone. Avoid using it in contexts where it may be perceived as unprofessional or disrespectful.</w:t>
-      </w:r>
-    </w:p>
-    <w:p>
-      <w:r>
-        <w:rPr>
-          <w:b/>
-        </w:rPr>
-        <w:t>Professional Use:</w:t>
-      </w:r>
-    </w:p>
-    <w:p>
-      <w:r>
-        <w:t>Technology: Hello has been incorporated into various technological applications, such as voice assistants and messaging platforms, making it an increasingly common form of greeting in digital communication.</w:t>
-      </w:r>
-    </w:p>
-    <w:p>
-      <w:r>
-        <w:rPr>
-          <w:b/>
-        </w:rPr>
-        <w:t>Technology:</w:t>
-      </w:r>
-    </w:p>
-    <w:p>
-      <w:r>
-        <w:t>helooooooooooooooooooooooooooooooo</w:t>
+        <w:t>By understanding the significance and versatility of "hello," individuals can harness its power to enhance communication and build meaningful relationships.</w:t>
       </w:r>
     </w:p>
     <w:sectPr>

</xml_diff>